<commit_message>
cahier des charges fixed + mcd
</commit_message>
<xml_diff>
--- a/LIVRABLES_CP/Cahier des charges.docx
+++ b/LIVRABLES_CP/Cahier des charges.docx
@@ -134,21 +134,133 @@
       </w:r>
     </w:p>
     <w:p>
-      <w:pPr>
+      <w:r>
         <w:rPr>
           <w:b/>
           <w:i/>
           <w:u w:val="single"/>
         </w:rPr>
-      </w:pPr>
-      <w:r>
-        <w:rPr>
-          <w:b/>
-          <w:i/>
-          <w:u w:val="single"/>
-        </w:rPr>
         <w:t>Tâches à effectuer :</w:t>
       </w:r>
+      <w:r>
+        <w:t xml:space="preserve"> </w:t>
+      </w:r>
+    </w:p>
+    <w:p>
+      <w:pPr>
+        <w:pStyle w:val="Paragraphedeliste"/>
+        <w:numPr>
+          <w:ilvl w:val="0"/>
+          <w:numId w:val="1"/>
+        </w:numPr>
+        <w:rPr>
+          <w:color w:val="FF0000"/>
+        </w:rPr>
+      </w:pPr>
+      <w:r>
+        <w:rPr>
+          <w:color w:val="FF0000"/>
+        </w:rPr>
+        <w:t>Création du diagramme de GANTT réel et prévisionnel</w:t>
+      </w:r>
+    </w:p>
+    <w:p>
+      <w:pPr>
+        <w:pStyle w:val="Paragraphedeliste"/>
+        <w:numPr>
+          <w:ilvl w:val="0"/>
+          <w:numId w:val="1"/>
+        </w:numPr>
+        <w:rPr>
+          <w:color w:val="FF0000"/>
+        </w:rPr>
+      </w:pPr>
+      <w:r>
+        <w:rPr>
+          <w:color w:val="FF0000"/>
+        </w:rPr>
+        <w:t>Création du diagramme d’exigence</w:t>
+      </w:r>
+    </w:p>
+    <w:p>
+      <w:pPr>
+        <w:pStyle w:val="Paragraphedeliste"/>
+        <w:numPr>
+          <w:ilvl w:val="0"/>
+          <w:numId w:val="1"/>
+        </w:numPr>
+        <w:rPr>
+          <w:color w:val="FF0000"/>
+        </w:rPr>
+      </w:pPr>
+      <w:r>
+        <w:rPr>
+          <w:color w:val="FF0000"/>
+        </w:rPr>
+        <w:t>Création du diagramme cas d’utilisation</w:t>
+      </w:r>
+    </w:p>
+    <w:p>
+      <w:pPr>
+        <w:pStyle w:val="Paragraphedeliste"/>
+        <w:numPr>
+          <w:ilvl w:val="0"/>
+          <w:numId w:val="1"/>
+        </w:numPr>
+        <w:rPr>
+          <w:color w:val="FF0000"/>
+        </w:rPr>
+      </w:pPr>
+      <w:r>
+        <w:rPr>
+          <w:color w:val="FF0000"/>
+        </w:rPr>
+        <w:t>Création du manuel d’utilisation</w:t>
+      </w:r>
+    </w:p>
+    <w:p>
+      <w:pPr>
+        <w:pStyle w:val="Paragraphedeliste"/>
+        <w:numPr>
+          <w:ilvl w:val="0"/>
+          <w:numId w:val="1"/>
+        </w:numPr>
+        <w:rPr>
+          <w:color w:val="FF0000"/>
+        </w:rPr>
+      </w:pPr>
+      <w:r>
+        <w:rPr>
+          <w:color w:val="FF0000"/>
+        </w:rPr>
+        <w:t>Création du cahier des charges</w:t>
+      </w:r>
+    </w:p>
+    <w:p>
+      <w:pPr>
+        <w:pStyle w:val="Paragraphedeliste"/>
+        <w:numPr>
+          <w:ilvl w:val="0"/>
+          <w:numId w:val="1"/>
+        </w:numPr>
+        <w:rPr>
+          <w:color w:val="FF0000"/>
+        </w:rPr>
+      </w:pPr>
+      <w:r>
+        <w:rPr>
+          <w:color w:val="FF0000"/>
+        </w:rPr>
+        <w:t>Aide aux autres membres du groupe à remplir leurs différentes tâches</w:t>
+      </w:r>
+    </w:p>
+    <w:p>
+      <w:pPr>
+        <w:pStyle w:val="Paragraphedeliste"/>
+        <w:rPr>
+          <w:color w:val="FF0000"/>
+        </w:rPr>
+      </w:pPr>
     </w:p>
     <w:p>
       <w:pPr>
@@ -347,140 +459,27 @@
           <w:color w:val="00B0F0"/>
         </w:rPr>
         <w:t>Création de la page d’administration</w:t>
+      </w:r>
+    </w:p>
+    <w:p>
+      <w:pPr>
+        <w:pStyle w:val="Paragraphedeliste"/>
+        <w:numPr>
+          <w:ilvl w:val="0"/>
+          <w:numId w:val="1"/>
+        </w:numPr>
+        <w:rPr>
+          <w:color w:val="00B0F0"/>
+        </w:rPr>
+      </w:pPr>
+      <w:r>
+        <w:rPr>
+          <w:color w:val="00B0F0"/>
+        </w:rPr>
+        <w:t>Création de la page de contrôle du four</w:t>
       </w:r>
       <w:bookmarkStart w:id="0" w:name="_GoBack"/>
       <w:bookmarkEnd w:id="0"/>
-    </w:p>
-    <w:p>
-      <w:pPr>
-        <w:pStyle w:val="Paragraphedeliste"/>
-        <w:numPr>
-          <w:ilvl w:val="0"/>
-          <w:numId w:val="1"/>
-        </w:numPr>
-        <w:rPr>
-          <w:color w:val="00B0F0"/>
-        </w:rPr>
-      </w:pPr>
-      <w:r>
-        <w:rPr>
-          <w:color w:val="00B0F0"/>
-        </w:rPr>
-        <w:t>Création de la page de contrôle du four</w:t>
-      </w:r>
-    </w:p>
-    <w:p>
-      <w:pPr>
-        <w:pStyle w:val="Paragraphedeliste"/>
-      </w:pPr>
-    </w:p>
-    <w:p>
-      <w:pPr>
-        <w:pStyle w:val="Paragraphedeliste"/>
-        <w:numPr>
-          <w:ilvl w:val="0"/>
-          <w:numId w:val="1"/>
-        </w:numPr>
-        <w:rPr>
-          <w:color w:val="FF0000"/>
-        </w:rPr>
-      </w:pPr>
-      <w:r>
-        <w:rPr>
-          <w:color w:val="FF0000"/>
-        </w:rPr>
-        <w:t>Création du diagramme de GANTT réel et prévisionnel</w:t>
-      </w:r>
-    </w:p>
-    <w:p>
-      <w:pPr>
-        <w:pStyle w:val="Paragraphedeliste"/>
-        <w:numPr>
-          <w:ilvl w:val="0"/>
-          <w:numId w:val="1"/>
-        </w:numPr>
-        <w:rPr>
-          <w:color w:val="FF0000"/>
-        </w:rPr>
-      </w:pPr>
-      <w:r>
-        <w:rPr>
-          <w:color w:val="FF0000"/>
-        </w:rPr>
-        <w:t>Création du diagramme d’exigence</w:t>
-      </w:r>
-    </w:p>
-    <w:p>
-      <w:pPr>
-        <w:pStyle w:val="Paragraphedeliste"/>
-        <w:numPr>
-          <w:ilvl w:val="0"/>
-          <w:numId w:val="1"/>
-        </w:numPr>
-        <w:rPr>
-          <w:color w:val="FF0000"/>
-        </w:rPr>
-      </w:pPr>
-      <w:r>
-        <w:rPr>
-          <w:color w:val="FF0000"/>
-        </w:rPr>
-        <w:t>Création du diagramme cas d’utilisation</w:t>
-      </w:r>
-    </w:p>
-    <w:p>
-      <w:pPr>
-        <w:pStyle w:val="Paragraphedeliste"/>
-        <w:numPr>
-          <w:ilvl w:val="0"/>
-          <w:numId w:val="1"/>
-        </w:numPr>
-        <w:rPr>
-          <w:color w:val="FF0000"/>
-        </w:rPr>
-      </w:pPr>
-      <w:r>
-        <w:rPr>
-          <w:color w:val="FF0000"/>
-        </w:rPr>
-        <w:t>Création du manuel d’utilisation</w:t>
-      </w:r>
-    </w:p>
-    <w:p>
-      <w:pPr>
-        <w:pStyle w:val="Paragraphedeliste"/>
-        <w:numPr>
-          <w:ilvl w:val="0"/>
-          <w:numId w:val="1"/>
-        </w:numPr>
-        <w:rPr>
-          <w:color w:val="FF0000"/>
-        </w:rPr>
-      </w:pPr>
-      <w:r>
-        <w:rPr>
-          <w:color w:val="FF0000"/>
-        </w:rPr>
-        <w:t>Création du cahier des charges</w:t>
-      </w:r>
-    </w:p>
-    <w:p>
-      <w:pPr>
-        <w:pStyle w:val="Paragraphedeliste"/>
-        <w:numPr>
-          <w:ilvl w:val="0"/>
-          <w:numId w:val="1"/>
-        </w:numPr>
-        <w:rPr>
-          <w:color w:val="FF0000"/>
-        </w:rPr>
-      </w:pPr>
-      <w:r>
-        <w:rPr>
-          <w:color w:val="FF0000"/>
-        </w:rPr>
-        <w:t>Aide aux autres membres du groupe à remplir leurs différentes tâches</w:t>
-      </w:r>
     </w:p>
     <w:sectPr>
       <w:pgSz w:w="11906" w:h="16838"/>

</xml_diff>